<commit_message>
Meilensteine mit Datum versehen
</commit_message>
<xml_diff>
--- a/Meilensteine.docx
+++ b/Meilensteine.docx
@@ -250,6 +250,12 @@
                 <w:bCs/>
               </w:rPr>
             </w:pPr>
+            <w:r>
+              <w:rPr>
+                <w:bCs/>
+              </w:rPr>
+              <w:t>Erledigt ()</w:t>
+            </w:r>
           </w:p>
         </w:tc>
       </w:tr>
@@ -284,6 +290,12 @@
                 <w:bCs/>
               </w:rPr>
             </w:pPr>
+            <w:r>
+              <w:rPr>
+                <w:bCs/>
+              </w:rPr>
+              <w:t>23.5.2016</w:t>
+            </w:r>
           </w:p>
         </w:tc>
       </w:tr>
@@ -321,10 +333,14 @@
                 <w:bCs/>
               </w:rPr>
             </w:pPr>
-          </w:p>
-        </w:tc>
-        <w:bookmarkStart w:id="0" w:name="_GoBack"/>
-        <w:bookmarkEnd w:id="0"/>
+            <w:r>
+              <w:rPr>
+                <w:bCs/>
+              </w:rPr>
+              <w:t>30.5.2016</w:t>
+            </w:r>
+          </w:p>
+        </w:tc>
       </w:tr>
       <w:tr>
         <w:tc>
@@ -357,6 +373,12 @@
                 <w:bCs/>
               </w:rPr>
             </w:pPr>
+            <w:r>
+              <w:rPr>
+                <w:bCs/>
+              </w:rPr>
+              <w:t>6.6.2016</w:t>
+            </w:r>
           </w:p>
         </w:tc>
       </w:tr>
@@ -587,6 +609,12 @@
             <w:pPr>
               <w:cnfStyle w:val="000000100000" w:firstRow="0" w:lastRow="0" w:firstColumn="0" w:lastColumn="0" w:oddVBand="0" w:evenVBand="0" w:oddHBand="1" w:evenHBand="0" w:firstRowFirstColumn="0" w:firstRowLastColumn="0" w:lastRowFirstColumn="0" w:lastRowLastColumn="0"/>
             </w:pPr>
+            <w:r>
+              <w:rPr>
+                <w:bCs/>
+              </w:rPr>
+              <w:t>Erledigt ()</w:t>
+            </w:r>
           </w:p>
         </w:tc>
       </w:tr>
@@ -618,6 +646,9 @@
             <w:pPr>
               <w:cnfStyle w:val="000000000000" w:firstRow="0" w:lastRow="0" w:firstColumn="0" w:lastColumn="0" w:oddVBand="0" w:evenVBand="0" w:oddHBand="0" w:evenHBand="0" w:firstRowFirstColumn="0" w:firstRowLastColumn="0" w:lastRowFirstColumn="0" w:lastRowLastColumn="0"/>
             </w:pPr>
+            <w:r>
+              <w:t>23.5.2016</w:t>
+            </w:r>
           </w:p>
         </w:tc>
       </w:tr>
@@ -652,6 +683,9 @@
             <w:pPr>
               <w:cnfStyle w:val="000000100000" w:firstRow="0" w:lastRow="0" w:firstColumn="0" w:lastColumn="0" w:oddVBand="0" w:evenVBand="0" w:oddHBand="1" w:evenHBand="0" w:firstRowFirstColumn="0" w:firstRowLastColumn="0" w:lastRowFirstColumn="0" w:lastRowLastColumn="0"/>
             </w:pPr>
+            <w:r>
+              <w:t>30.5.2016</w:t>
+            </w:r>
           </w:p>
         </w:tc>
       </w:tr>
@@ -683,6 +717,14 @@
             <w:pPr>
               <w:cnfStyle w:val="000000000000" w:firstRow="0" w:lastRow="0" w:firstColumn="0" w:lastColumn="0" w:oddVBand="0" w:evenVBand="0" w:oddHBand="0" w:evenHBand="0" w:firstRowFirstColumn="0" w:firstRowLastColumn="0" w:lastRowFirstColumn="0" w:lastRowLastColumn="0"/>
             </w:pPr>
+            <w:r>
+              <w:t>6.6</w:t>
+            </w:r>
+            <w:bookmarkStart w:id="0" w:name="_GoBack"/>
+            <w:bookmarkEnd w:id="0"/>
+            <w:r>
+              <w:t>.2016</w:t>
+            </w:r>
           </w:p>
         </w:tc>
       </w:tr>
@@ -912,10 +954,10 @@
           <w:p>
             <w:pPr>
               <w:cnfStyle w:val="000000100000" w:firstRow="0" w:lastRow="0" w:firstColumn="0" w:lastColumn="0" w:oddVBand="0" w:evenVBand="0" w:oddHBand="1" w:evenHBand="0" w:firstRowFirstColumn="0" w:firstRowLastColumn="0" w:lastRowFirstColumn="0" w:lastRowLastColumn="0"/>
-              <w:rPr>
-                <w:b/>
-              </w:rPr>
-            </w:pPr>
+            </w:pPr>
+            <w:r>
+              <w:t>23.5.2016</w:t>
+            </w:r>
           </w:p>
         </w:tc>
       </w:tr>
@@ -946,14 +988,15 @@
           <w:p>
             <w:pPr>
               <w:cnfStyle w:val="000000000000" w:firstRow="0" w:lastRow="0" w:firstColumn="0" w:lastColumn="0" w:oddVBand="0" w:evenVBand="0" w:oddHBand="0" w:evenHBand="0" w:firstRowFirstColumn="0" w:firstRowLastColumn="0" w:lastRowFirstColumn="0" w:lastRowLastColumn="0"/>
-              <w:rPr>
-                <w:b/>
-              </w:rPr>
-            </w:pPr>
+            </w:pPr>
+            <w:r>
+              <w:t>30.5.2016</w:t>
+            </w:r>
           </w:p>
         </w:tc>
       </w:tr>
     </w:tbl>
+    <w:p/>
     <w:p/>
     <w:sectPr>
       <w:footerReference w:type="default" r:id="rId7"/>
@@ -1025,9 +1068,11 @@
           <w:pPr>
             <w:pStyle w:val="Fuzeile"/>
           </w:pPr>
+          <w:proofErr w:type="spellStart"/>
           <w:r>
             <w:t>Project_web-api</w:t>
           </w:r>
+          <w:proofErr w:type="spellEnd"/>
         </w:p>
       </w:tc>
       <w:tc>
@@ -1897,7 +1942,7 @@
   <a:themeElements>
     <a:clrScheme name="Larissa">
       <a:dk1>
-        <a:sysClr val="windowText" lastClr="454545"/>
+        <a:sysClr val="windowText" lastClr="000000"/>
       </a:dk1>
       <a:lt1>
         <a:sysClr val="window" lastClr="FFFFFF"/>

</xml_diff>

<commit_message>
API fertigstellung; Datenbank überarbeitungen; Meilensteine
</commit_message>
<xml_diff>
--- a/Meilensteine.docx
+++ b/Meilensteine.docx
@@ -315,7 +315,19 @@
               <w:rPr>
                 <w:bCs/>
               </w:rPr>
-              <w:t>Erledigt ()</w:t>
+              <w:t>Erledigt (</w:t>
+            </w:r>
+            <w:r>
+              <w:rPr>
+                <w:bCs/>
+              </w:rPr>
+              <w:t>01.04.16</w:t>
+            </w:r>
+            <w:r>
+              <w:rPr>
+                <w:bCs/>
+              </w:rPr>
+              <w:t>)</w:t>
             </w:r>
           </w:p>
         </w:tc>
@@ -358,7 +370,19 @@
               <w:rPr>
                 <w:bCs/>
               </w:rPr>
-              <w:t>Erledigt ()</w:t>
+              <w:t>Erledigt (</w:t>
+            </w:r>
+            <w:r>
+              <w:rPr>
+                <w:bCs/>
+              </w:rPr>
+              <w:t>23.04.16</w:t>
+            </w:r>
+            <w:r>
+              <w:rPr>
+                <w:bCs/>
+              </w:rPr>
+              <w:t>)</w:t>
             </w:r>
           </w:p>
         </w:tc>
@@ -381,6 +405,12 @@
               </w:rPr>
               <w:t>Test</w:t>
             </w:r>
+            <w:r>
+              <w:rPr>
+                <w:b w:val="0"/>
+              </w:rPr>
+              <w:t>s</w:t>
+            </w:r>
           </w:p>
         </w:tc>
         <w:tc>
@@ -398,7 +428,19 @@
               <w:rPr>
                 <w:bCs/>
               </w:rPr>
-              <w:t>Erledigt ()</w:t>
+              <w:t>Erledigt (</w:t>
+            </w:r>
+            <w:r>
+              <w:rPr>
+                <w:bCs/>
+              </w:rPr>
+              <w:t>12.05.16</w:t>
+            </w:r>
+            <w:r>
+              <w:rPr>
+                <w:bCs/>
+              </w:rPr>
+              <w:t>)</w:t>
             </w:r>
           </w:p>
         </w:tc>
@@ -437,6 +479,12 @@
                 <w:bCs/>
               </w:rPr>
             </w:pPr>
+            <w:r>
+              <w:rPr>
+                <w:bCs/>
+              </w:rPr>
+              <w:t>Erledigt (20.05.16)</w:t>
+            </w:r>
           </w:p>
         </w:tc>
       </w:tr>
@@ -471,6 +519,12 @@
                 <w:bCs/>
               </w:rPr>
             </w:pPr>
+            <w:r>
+              <w:rPr>
+                <w:bCs/>
+              </w:rPr>
+              <w:t>Erledigt (15.06.16)</w:t>
+            </w:r>
           </w:p>
         </w:tc>
       </w:tr>
@@ -653,7 +707,19 @@
               <w:rPr>
                 <w:bCs/>
               </w:rPr>
-              <w:t>Erledigt ()</w:t>
+              <w:t>Erledigt (</w:t>
+            </w:r>
+            <w:r>
+              <w:rPr>
+                <w:bCs/>
+              </w:rPr>
+              <w:t>02.04.16</w:t>
+            </w:r>
+            <w:r>
+              <w:rPr>
+                <w:bCs/>
+              </w:rPr>
+              <w:t>)</w:t>
             </w:r>
           </w:p>
         </w:tc>
@@ -696,7 +762,19 @@
               <w:rPr>
                 <w:bCs/>
               </w:rPr>
-              <w:t>Erledigt ()</w:t>
+              <w:t>Erledigt (</w:t>
+            </w:r>
+            <w:r>
+              <w:rPr>
+                <w:bCs/>
+              </w:rPr>
+              <w:t>17.04.16</w:t>
+            </w:r>
+            <w:r>
+              <w:rPr>
+                <w:bCs/>
+              </w:rPr>
+              <w:t>)</w:t>
             </w:r>
           </w:p>
         </w:tc>
@@ -736,7 +814,19 @@
               <w:rPr>
                 <w:bCs/>
               </w:rPr>
-              <w:t>Erledigt ()</w:t>
+              <w:t>Erledigt (</w:t>
+            </w:r>
+            <w:r>
+              <w:rPr>
+                <w:bCs/>
+              </w:rPr>
+              <w:t>15.05.16</w:t>
+            </w:r>
+            <w:r>
+              <w:rPr>
+                <w:bCs/>
+              </w:rPr>
+              <w:t>)</w:t>
             </w:r>
           </w:p>
         </w:tc>
@@ -772,6 +862,9 @@
             <w:pPr>
               <w:cnfStyle w:val="000000100000" w:firstRow="0" w:lastRow="0" w:firstColumn="0" w:lastColumn="0" w:oddVBand="0" w:evenVBand="0" w:oddHBand="1" w:evenHBand="0" w:firstRowFirstColumn="0" w:firstRowLastColumn="0" w:lastRowFirstColumn="0" w:lastRowLastColumn="0"/>
             </w:pPr>
+            <w:r>
+              <w:t>Erledigt (23.05.16)</w:t>
+            </w:r>
           </w:p>
         </w:tc>
       </w:tr>
@@ -803,8 +896,6 @@
             <w:pPr>
               <w:cnfStyle w:val="000000000000" w:firstRow="0" w:lastRow="0" w:firstColumn="0" w:lastColumn="0" w:oddVBand="0" w:evenVBand="0" w:oddHBand="0" w:evenHBand="0" w:firstRowFirstColumn="0" w:firstRowLastColumn="0" w:lastRowFirstColumn="0" w:lastRowLastColumn="0"/>
             </w:pPr>
-            <w:bookmarkStart w:id="0" w:name="_GoBack"/>
-            <w:bookmarkEnd w:id="0"/>
           </w:p>
         </w:tc>
       </w:tr>
@@ -860,6 +951,8 @@
               </w:rPr>
               <w:t>Design-Optimierung</w:t>
             </w:r>
+            <w:bookmarkStart w:id="0" w:name="_GoBack"/>
+            <w:bookmarkEnd w:id="0"/>
           </w:p>
         </w:tc>
         <w:tc>
@@ -981,7 +1074,19 @@
               <w:rPr>
                 <w:bCs/>
               </w:rPr>
-              <w:t>Erledigt ()</w:t>
+              <w:t>Erledigt (</w:t>
+            </w:r>
+            <w:r>
+              <w:rPr>
+                <w:bCs/>
+              </w:rPr>
+              <w:t>01.04.16</w:t>
+            </w:r>
+            <w:r>
+              <w:rPr>
+                <w:bCs/>
+              </w:rPr>
+              <w:t>)</w:t>
             </w:r>
           </w:p>
         </w:tc>
@@ -1024,7 +1129,19 @@
               <w:rPr>
                 <w:bCs/>
               </w:rPr>
-              <w:t>Erledigt ()</w:t>
+              <w:t>Erledigt (</w:t>
+            </w:r>
+            <w:r>
+              <w:rPr>
+                <w:bCs/>
+              </w:rPr>
+              <w:t>12.04.16</w:t>
+            </w:r>
+            <w:r>
+              <w:rPr>
+                <w:bCs/>
+              </w:rPr>
+              <w:t>)</w:t>
             </w:r>
           </w:p>
         </w:tc>
@@ -1064,7 +1181,19 @@
               <w:rPr>
                 <w:bCs/>
               </w:rPr>
-              <w:t>Erledigt ()</w:t>
+              <w:t>Erledigt (</w:t>
+            </w:r>
+            <w:r>
+              <w:rPr>
+                <w:bCs/>
+              </w:rPr>
+              <w:t>23.04.16</w:t>
+            </w:r>
+            <w:r>
+              <w:rPr>
+                <w:bCs/>
+              </w:rPr>
+              <w:t>)</w:t>
             </w:r>
           </w:p>
         </w:tc>
@@ -1099,10 +1228,19 @@
           <w:p>
             <w:pPr>
               <w:cnfStyle w:val="000000100000" w:firstRow="0" w:lastRow="0" w:firstColumn="0" w:lastColumn="0" w:oddVBand="0" w:evenVBand="0" w:oddHBand="1" w:evenHBand="0" w:firstRowFirstColumn="0" w:firstRowLastColumn="0" w:lastRowFirstColumn="0" w:lastRowLastColumn="0"/>
-              <w:rPr>
-                <w:b/>
-              </w:rPr>
-            </w:pPr>
+            </w:pPr>
+            <w:r>
+              <w:t>Erledigt</w:t>
+            </w:r>
+            <w:r>
+              <w:t xml:space="preserve"> (</w:t>
+            </w:r>
+            <w:r>
+              <w:t>17.05.16</w:t>
+            </w:r>
+            <w:r>
+              <w:t>)</w:t>
+            </w:r>
           </w:p>
         </w:tc>
       </w:tr>
@@ -1133,10 +1271,16 @@
           <w:p>
             <w:pPr>
               <w:cnfStyle w:val="000000000000" w:firstRow="0" w:lastRow="0" w:firstColumn="0" w:lastColumn="0" w:oddVBand="0" w:evenVBand="0" w:oddHBand="0" w:evenHBand="0" w:firstRowFirstColumn="0" w:firstRowLastColumn="0" w:lastRowFirstColumn="0" w:lastRowLastColumn="0"/>
-              <w:rPr>
-                <w:b/>
-              </w:rPr>
-            </w:pPr>
+            </w:pPr>
+            <w:r>
+              <w:t>Erledigt (</w:t>
+            </w:r>
+            <w:r>
+              <w:t>15.06.16</w:t>
+            </w:r>
+            <w:r>
+              <w:t>)</w:t>
+            </w:r>
           </w:p>
         </w:tc>
       </w:tr>

</xml_diff>